<commit_message>
Added Views to ViewsList
Signed-off-by: Juan <litvinjuan@gmail.com>
</commit_message>
<xml_diff>
--- a/Ideas and Info.docx
+++ b/Ideas and Info.docx
@@ -1,6 +1,6 @@
 
 <file path=word/document.xml><?xml version="1.0" encoding="utf-8"?>
-<w:document xmlns:wpc="http://schemas.microsoft.com/office/word/2010/wordprocessingCanvas" xmlns:cx="http://schemas.microsoft.com/office/drawing/2014/chartex" xmlns:cx1="http://schemas.microsoft.com/office/drawing/2015/9/8/chartex" xmlns:mc="http://schemas.openxmlformats.org/markup-compatibility/2006" xmlns:o="urn:schemas-microsoft-com:office:office" xmlns:r="http://schemas.openxmlformats.org/officeDocument/2006/relationships" xmlns:m="http://schemas.openxmlformats.org/officeDocument/2006/math" xmlns:v="urn:schemas-microsoft-com:vml" xmlns:wp14="http://schemas.microsoft.com/office/word/2010/wordprocessingDrawing" xmlns:wp="http://schemas.openxmlformats.org/drawingml/2006/wordprocessingDrawing" xmlns:w10="urn:schemas-microsoft-com:office:word" xmlns:w="http://schemas.openxmlformats.org/wordprocessingml/2006/main" xmlns:w14="http://schemas.microsoft.com/office/word/2010/wordml" xmlns:w15="http://schemas.microsoft.com/office/word/2012/wordml" xmlns:w16se="http://schemas.microsoft.com/office/word/2015/wordml/symex" xmlns:wpg="http://schemas.microsoft.com/office/word/2010/wordprocessingGroup" xmlns:wpi="http://schemas.microsoft.com/office/word/2010/wordprocessingInk" xmlns:wne="http://schemas.microsoft.com/office/word/2006/wordml" xmlns:wps="http://schemas.microsoft.com/office/word/2010/wordprocessingShape" mc:Ignorable="w14 w15 w16se wp14">
+<w:document xmlns:wpc="http://schemas.microsoft.com/office/word/2010/wordprocessingCanvas" xmlns:cx="http://schemas.microsoft.com/office/drawing/2014/chartex" xmlns:cx1="http://schemas.microsoft.com/office/drawing/2015/9/8/chartex" xmlns:cx2="http://schemas.microsoft.com/office/drawing/2015/10/21/chartex" xmlns:cx3="http://schemas.microsoft.com/office/drawing/2016/5/9/chartex" xmlns:cx4="http://schemas.microsoft.com/office/drawing/2016/5/10/chartex" xmlns:cx5="http://schemas.microsoft.com/office/drawing/2016/5/11/chartex" xmlns:mc="http://schemas.openxmlformats.org/markup-compatibility/2006" xmlns:o="urn:schemas-microsoft-com:office:office" xmlns:r="http://schemas.openxmlformats.org/officeDocument/2006/relationships" xmlns:m="http://schemas.openxmlformats.org/officeDocument/2006/math" xmlns:v="urn:schemas-microsoft-com:vml" xmlns:wp14="http://schemas.microsoft.com/office/word/2010/wordprocessingDrawing" xmlns:wp="http://schemas.openxmlformats.org/drawingml/2006/wordprocessingDrawing" xmlns:w10="urn:schemas-microsoft-com:office:word" xmlns:w="http://schemas.openxmlformats.org/wordprocessingml/2006/main" xmlns:w14="http://schemas.microsoft.com/office/word/2010/wordml" xmlns:w15="http://schemas.microsoft.com/office/word/2012/wordml" xmlns:w16se="http://schemas.microsoft.com/office/word/2015/wordml/symex" xmlns:wpg="http://schemas.microsoft.com/office/word/2010/wordprocessingGroup" xmlns:wpi="http://schemas.microsoft.com/office/word/2010/wordprocessingInk" xmlns:wne="http://schemas.microsoft.com/office/word/2006/wordml" xmlns:wps="http://schemas.microsoft.com/office/word/2010/wordprocessingShape" mc:Ignorable="w14 w15 w16se wp14">
   <w:body>
     <w:p>
       <w:pPr>
@@ -242,7 +242,15 @@
       </w:r>
       <w:proofErr w:type="spellEnd"/>
       <w:r>
-        <w:t xml:space="preserve"> Arduino </w:t>
+        <w:t xml:space="preserve"> </w:t>
+      </w:r>
+      <w:proofErr w:type="spellStart"/>
+      <w:r>
+        <w:t>Arduino</w:t>
+      </w:r>
+      <w:proofErr w:type="spellEnd"/>
+      <w:r>
+        <w:t xml:space="preserve"> </w:t>
       </w:r>
       <w:proofErr w:type="spellStart"/>
       <w:r>
@@ -843,7 +851,7 @@
       </w:r>
     </w:p>
     <w:p>
-      <w:hyperlink r:id="rId4" w:history="1">
+      <w:hyperlink r:id="rId5" w:history="1">
         <w:r>
           <w:rPr>
             <w:rStyle w:val="Hipervnculo"/>
@@ -877,7 +885,15 @@
     </w:p>
     <w:p>
       <w:r>
-        <w:t xml:space="preserve">Se necesita un chip WIFI para conexión a internet (IoT </w:t>
+        <w:t>Se necesita un chip WIFI para conexión a internet (</w:t>
+      </w:r>
+      <w:proofErr w:type="spellStart"/>
+      <w:r>
+        <w:t>IoT</w:t>
+      </w:r>
+      <w:proofErr w:type="spellEnd"/>
+      <w:r>
+        <w:t xml:space="preserve"> </w:t>
       </w:r>
       <w:proofErr w:type="spellStart"/>
       <w:r>
@@ -885,7 +901,15 @@
       </w:r>
       <w:proofErr w:type="spellEnd"/>
       <w:r>
-        <w:t xml:space="preserve">, APIs, Mobile App, </w:t>
+        <w:t xml:space="preserve">, </w:t>
+      </w:r>
+      <w:proofErr w:type="spellStart"/>
+      <w:r>
+        <w:t>APIs</w:t>
+      </w:r>
+      <w:proofErr w:type="spellEnd"/>
+      <w:r>
+        <w:t xml:space="preserve">, Mobile App, </w:t>
       </w:r>
       <w:proofErr w:type="spellStart"/>
       <w:r>
@@ -1075,17 +1099,12 @@
         <w:t xml:space="preserve"> </w:t>
       </w:r>
       <w:proofErr w:type="spellStart"/>
-      <w:proofErr w:type="gramStart"/>
       <w:r>
         <w:t>mirror</w:t>
       </w:r>
       <w:proofErr w:type="spellEnd"/>
       <w:r>
-        <w:t>(</w:t>
-      </w:r>
-      <w:proofErr w:type="gramEnd"/>
-      <w:r>
-        <w:t xml:space="preserve">so </w:t>
+        <w:t xml:space="preserve">(so </w:t>
       </w:r>
       <w:proofErr w:type="spellStart"/>
       <w:r>
@@ -1113,7 +1132,7 @@
       </w:r>
     </w:p>
     <w:p>
-      <w:hyperlink r:id="rId5" w:history="1">
+      <w:hyperlink r:id="rId6" w:history="1">
         <w:r>
           <w:rPr>
             <w:rStyle w:val="Hipervnculo"/>
@@ -1127,7 +1146,7 @@
       <w:r>
         <w:t xml:space="preserve">Tener en cuenta: </w:t>
       </w:r>
-      <w:hyperlink r:id="rId6" w:history="1">
+      <w:hyperlink r:id="rId7" w:history="1">
         <w:r>
           <w:rPr>
             <w:rStyle w:val="Hipervnculo"/>
@@ -1426,7 +1445,7 @@
       <w:r>
         <w:t xml:space="preserve">): </w:t>
       </w:r>
-      <w:hyperlink r:id="rId7" w:anchor=".3hdfxcao7" w:history="1">
+      <w:hyperlink r:id="rId8" w:anchor=".3hdfxcao7" w:history="1">
         <w:r>
           <w:rPr>
             <w:rStyle w:val="Hipervnculo"/>
@@ -1437,7 +1456,7 @@
     </w:p>
     <w:p/>
     <w:p>
-      <w:hyperlink r:id="rId8" w:history="1">
+      <w:hyperlink r:id="rId9" w:history="1">
         <w:r>
           <w:rPr>
             <w:rStyle w:val="Hipervnculo"/>
@@ -1451,7 +1470,7 @@
       <w:r>
         <w:t xml:space="preserve">Tener en cuenta: </w:t>
       </w:r>
-      <w:hyperlink r:id="rId9" w:history="1">
+      <w:hyperlink r:id="rId10" w:history="1">
         <w:r>
           <w:rPr>
             <w:rStyle w:val="Hipervnculo"/>
@@ -1484,15 +1503,7 @@
     <w:p/>
     <w:p>
       <w:r>
-        <w:t xml:space="preserve">Hacer un sistema base, y permitir la creación de módulos por usuarios (preferentemente HTML/XML. </w:t>
-      </w:r>
-      <w:proofErr w:type="gramStart"/>
-      <w:r>
-        <w:t>Investigar lenguaje [Java?</w:t>
-      </w:r>
-      <w:proofErr w:type="gramEnd"/>
-      <w:r>
-        <w:t>])</w:t>
+        <w:t>Hacer un sistema base, y permitir la creación de módulos por usuarios (preferentemente HTML/XML. Investigar lenguaje [Java?])</w:t>
       </w:r>
     </w:p>
     <w:p/>
@@ -1625,7 +1636,7 @@
       </w:r>
     </w:p>
     <w:p>
-      <w:hyperlink r:id="rId10" w:history="1">
+      <w:hyperlink r:id="rId11" w:history="1">
         <w:r>
           <w:rPr>
             <w:rStyle w:val="Hipervnculo"/>
@@ -1653,13 +1664,422 @@
     </w:p>
     <w:p>
       <w:r>
-        <w:t>Ver</w:t>
-      </w:r>
+        <w:t>Ver SampleModule.zip</w:t>
+      </w:r>
+    </w:p>
+    <w:p/>
+    <w:p>
+      <w:proofErr w:type="spellStart"/>
+      <w:r>
+        <w:t>Views</w:t>
+      </w:r>
+      <w:proofErr w:type="spellEnd"/>
+      <w:r>
+        <w:t xml:space="preserve"> a incluir:</w:t>
+      </w:r>
+    </w:p>
+    <w:p>
+      <w:pPr>
+        <w:pStyle w:val="Prrafodelista"/>
+        <w:numPr>
+          <w:ilvl w:val="0"/>
+          <w:numId w:val="1"/>
+        </w:numPr>
+      </w:pPr>
+      <w:proofErr w:type="spellStart"/>
+      <w:r>
+        <w:t>ListView</w:t>
+      </w:r>
+      <w:proofErr w:type="spellEnd"/>
+    </w:p>
+    <w:p>
+      <w:pPr>
+        <w:pStyle w:val="Prrafodelista"/>
+        <w:numPr>
+          <w:ilvl w:val="0"/>
+          <w:numId w:val="1"/>
+        </w:numPr>
+      </w:pPr>
+      <w:proofErr w:type="spellStart"/>
+      <w:r>
+        <w:t>AdapterViewAnimator</w:t>
+      </w:r>
+      <w:proofErr w:type="spellEnd"/>
+    </w:p>
+    <w:p>
+      <w:pPr>
+        <w:pStyle w:val="Prrafodelista"/>
+        <w:numPr>
+          <w:ilvl w:val="0"/>
+          <w:numId w:val="1"/>
+        </w:numPr>
+      </w:pPr>
+      <w:proofErr w:type="spellStart"/>
+      <w:r>
+        <w:t>AdapterViewFlipper</w:t>
+      </w:r>
+      <w:proofErr w:type="spellEnd"/>
+    </w:p>
+    <w:p>
+      <w:pPr>
+        <w:pStyle w:val="Prrafodelista"/>
+        <w:numPr>
+          <w:ilvl w:val="0"/>
+          <w:numId w:val="1"/>
+        </w:numPr>
+      </w:pPr>
+      <w:proofErr w:type="spellStart"/>
+      <w:r>
+        <w:t>AlphabetIndexer</w:t>
+      </w:r>
+      <w:proofErr w:type="spellEnd"/>
+    </w:p>
+    <w:p>
+      <w:pPr>
+        <w:pStyle w:val="Prrafodelista"/>
+        <w:numPr>
+          <w:ilvl w:val="0"/>
+          <w:numId w:val="1"/>
+        </w:numPr>
+      </w:pPr>
+      <w:proofErr w:type="spellStart"/>
+      <w:r>
+        <w:t>ArrayAdapter</w:t>
+      </w:r>
+      <w:proofErr w:type="spellEnd"/>
+    </w:p>
+    <w:p>
+      <w:pPr>
+        <w:pStyle w:val="Prrafodelista"/>
+        <w:numPr>
+          <w:ilvl w:val="0"/>
+          <w:numId w:val="1"/>
+        </w:numPr>
+      </w:pPr>
+      <w:proofErr w:type="spellStart"/>
+      <w:r>
+        <w:t>BaseAdapter</w:t>
+      </w:r>
+      <w:proofErr w:type="spellEnd"/>
+    </w:p>
+    <w:p>
+      <w:pPr>
+        <w:pStyle w:val="Prrafodelista"/>
+        <w:numPr>
+          <w:ilvl w:val="0"/>
+          <w:numId w:val="1"/>
+        </w:numPr>
+      </w:pPr>
+      <w:proofErr w:type="spellStart"/>
+      <w:r>
+        <w:t>BaseExpandableListAdapter</w:t>
+      </w:r>
+      <w:proofErr w:type="spellEnd"/>
+    </w:p>
+    <w:p>
+      <w:pPr>
+        <w:pStyle w:val="Prrafodelista"/>
+        <w:numPr>
+          <w:ilvl w:val="0"/>
+          <w:numId w:val="1"/>
+        </w:numPr>
+      </w:pPr>
+      <w:proofErr w:type="spellStart"/>
+      <w:r>
+        <w:t>Chronometer</w:t>
+      </w:r>
+      <w:proofErr w:type="spellEnd"/>
+    </w:p>
+    <w:p>
+      <w:pPr>
+        <w:pStyle w:val="Prrafodelista"/>
+        <w:numPr>
+          <w:ilvl w:val="0"/>
+          <w:numId w:val="1"/>
+        </w:numPr>
+      </w:pPr>
+      <w:proofErr w:type="spellStart"/>
+      <w:r>
+        <w:t>EdgeEffect</w:t>
+      </w:r>
+      <w:proofErr w:type="spellEnd"/>
+    </w:p>
+    <w:p>
+      <w:pPr>
+        <w:pStyle w:val="Prrafodelista"/>
+        <w:numPr>
+          <w:ilvl w:val="0"/>
+          <w:numId w:val="1"/>
+        </w:numPr>
+      </w:pPr>
+      <w:proofErr w:type="spellStart"/>
+      <w:r>
+        <w:t>Filter</w:t>
+      </w:r>
+      <w:proofErr w:type="spellEnd"/>
+    </w:p>
+    <w:p>
+      <w:pPr>
+        <w:pStyle w:val="Prrafodelista"/>
+        <w:numPr>
+          <w:ilvl w:val="0"/>
+          <w:numId w:val="1"/>
+        </w:numPr>
+      </w:pPr>
+      <w:proofErr w:type="spellStart"/>
+      <w:r>
+        <w:t>Filter.FilterResults</w:t>
+      </w:r>
+      <w:proofErr w:type="spellEnd"/>
+    </w:p>
+    <w:p>
+      <w:pPr>
+        <w:pStyle w:val="Prrafodelista"/>
+        <w:numPr>
+          <w:ilvl w:val="0"/>
+          <w:numId w:val="1"/>
+        </w:numPr>
+      </w:pPr>
+      <w:proofErr w:type="spellStart"/>
+      <w:r>
+        <w:t>FrameLayout</w:t>
+      </w:r>
+      <w:proofErr w:type="spellEnd"/>
+    </w:p>
+    <w:p>
+      <w:pPr>
+        <w:pStyle w:val="Prrafodelista"/>
+        <w:numPr>
+          <w:ilvl w:val="0"/>
+          <w:numId w:val="1"/>
+        </w:numPr>
+      </w:pPr>
+      <w:proofErr w:type="spellStart"/>
+      <w:r>
+        <w:t>FrameLayout.LayoutParams</w:t>
+      </w:r>
+      <w:proofErr w:type="spellEnd"/>
+    </w:p>
+    <w:p>
+      <w:pPr>
+        <w:pStyle w:val="Prrafodelista"/>
+        <w:numPr>
+          <w:ilvl w:val="0"/>
+          <w:numId w:val="1"/>
+        </w:numPr>
+      </w:pPr>
+      <w:proofErr w:type="spellStart"/>
+      <w:r>
+        <w:t>GridLayout</w:t>
+      </w:r>
+      <w:proofErr w:type="spellEnd"/>
+    </w:p>
+    <w:p>
+      <w:pPr>
+        <w:pStyle w:val="Prrafodelista"/>
+        <w:numPr>
+          <w:ilvl w:val="0"/>
+          <w:numId w:val="1"/>
+        </w:numPr>
+      </w:pPr>
+      <w:proofErr w:type="spellStart"/>
+      <w:r>
+        <w:t>GridLayout.Alignment</w:t>
+      </w:r>
+      <w:proofErr w:type="spellEnd"/>
+    </w:p>
+    <w:p>
+      <w:pPr>
+        <w:pStyle w:val="Prrafodelista"/>
+        <w:numPr>
+          <w:ilvl w:val="0"/>
+          <w:numId w:val="1"/>
+        </w:numPr>
+      </w:pPr>
+      <w:proofErr w:type="spellStart"/>
+      <w:r>
+        <w:t>GridLayout.LayoutParams</w:t>
+      </w:r>
+      <w:proofErr w:type="spellEnd"/>
+    </w:p>
+    <w:p>
+      <w:pPr>
+        <w:pStyle w:val="Prrafodelista"/>
+        <w:numPr>
+          <w:ilvl w:val="0"/>
+          <w:numId w:val="1"/>
+        </w:numPr>
+      </w:pPr>
+      <w:proofErr w:type="spellStart"/>
+      <w:r>
+        <w:t>GridLayout.Spec</w:t>
+      </w:r>
+      <w:proofErr w:type="spellEnd"/>
+    </w:p>
+    <w:p>
+      <w:pPr>
+        <w:pStyle w:val="Prrafodelista"/>
+        <w:numPr>
+          <w:ilvl w:val="0"/>
+          <w:numId w:val="1"/>
+        </w:numPr>
+      </w:pPr>
+      <w:proofErr w:type="spellStart"/>
+      <w:r>
+        <w:t>GridView</w:t>
+      </w:r>
+      <w:proofErr w:type="spellEnd"/>
+    </w:p>
+    <w:p>
+      <w:pPr>
+        <w:pStyle w:val="Prrafodelista"/>
+        <w:numPr>
+          <w:ilvl w:val="0"/>
+          <w:numId w:val="1"/>
+        </w:numPr>
+      </w:pPr>
+      <w:proofErr w:type="spellStart"/>
+      <w:r>
+        <w:t>HeaderViewListAdapter</w:t>
+      </w:r>
+      <w:proofErr w:type="spellEnd"/>
+    </w:p>
+    <w:p>
+      <w:pPr>
+        <w:pStyle w:val="Prrafodelista"/>
+        <w:numPr>
+          <w:ilvl w:val="0"/>
+          <w:numId w:val="1"/>
+        </w:numPr>
+      </w:pPr>
+      <w:proofErr w:type="spellStart"/>
+      <w:r>
+        <w:t>HorizontalScrollView</w:t>
+      </w:r>
+      <w:proofErr w:type="spellEnd"/>
+    </w:p>
+    <w:p>
+      <w:pPr>
+        <w:pStyle w:val="Prrafodelista"/>
+        <w:numPr>
+          <w:ilvl w:val="0"/>
+          <w:numId w:val="1"/>
+        </w:numPr>
+      </w:pPr>
+      <w:proofErr w:type="spellStart"/>
+      <w:r>
+        <w:t>ImageSwitcher</w:t>
+      </w:r>
+      <w:proofErr w:type="spellEnd"/>
+    </w:p>
+    <w:p>
+      <w:pPr>
+        <w:pStyle w:val="Prrafodelista"/>
+        <w:numPr>
+          <w:ilvl w:val="0"/>
+          <w:numId w:val="1"/>
+        </w:numPr>
+      </w:pPr>
+      <w:proofErr w:type="spellStart"/>
+      <w:r>
+        <w:t>ImageView</w:t>
+      </w:r>
+      <w:proofErr w:type="spellEnd"/>
+    </w:p>
+    <w:p>
+      <w:pPr>
+        <w:pStyle w:val="Prrafodelista"/>
+        <w:numPr>
+          <w:ilvl w:val="0"/>
+          <w:numId w:val="1"/>
+        </w:numPr>
+      </w:pPr>
+      <w:proofErr w:type="spellStart"/>
+      <w:r>
+        <w:t>LinearLayout</w:t>
+      </w:r>
+      <w:proofErr w:type="spellEnd"/>
+    </w:p>
+    <w:p>
+      <w:pPr>
+        <w:pStyle w:val="Prrafodelista"/>
+        <w:numPr>
+          <w:ilvl w:val="0"/>
+          <w:numId w:val="1"/>
+        </w:numPr>
+      </w:pPr>
+      <w:proofErr w:type="spellStart"/>
+      <w:r>
+        <w:t>LinearLayout.LayoutParams</w:t>
+      </w:r>
+      <w:proofErr w:type="spellEnd"/>
+    </w:p>
+    <w:p>
+      <w:pPr>
+        <w:pStyle w:val="Prrafodelista"/>
+        <w:numPr>
+          <w:ilvl w:val="0"/>
+          <w:numId w:val="1"/>
+        </w:numPr>
+      </w:pPr>
+      <w:proofErr w:type="spellStart"/>
+      <w:r>
+        <w:t>ListView</w:t>
+      </w:r>
+      <w:proofErr w:type="spellEnd"/>
+    </w:p>
+    <w:p>
+      <w:pPr>
+        <w:pStyle w:val="Prrafodelista"/>
+        <w:numPr>
+          <w:ilvl w:val="0"/>
+          <w:numId w:val="1"/>
+        </w:numPr>
+      </w:pPr>
+      <w:proofErr w:type="spellStart"/>
+      <w:r>
+        <w:t>ListView.FixedViewInfo</w:t>
+      </w:r>
+      <w:proofErr w:type="spellEnd"/>
+    </w:p>
+    <w:p>
+      <w:pPr>
+        <w:pStyle w:val="Prrafodelista"/>
+        <w:numPr>
+          <w:ilvl w:val="0"/>
+          <w:numId w:val="1"/>
+        </w:numPr>
+      </w:pPr>
+      <w:proofErr w:type="spellStart"/>
+      <w:r>
+        <w:t>MediaController</w:t>
+      </w:r>
+      <w:proofErr w:type="spellEnd"/>
+    </w:p>
+    <w:p>
+      <w:pPr>
+        <w:pStyle w:val="Prrafodelista"/>
+        <w:numPr>
+          <w:ilvl w:val="0"/>
+          <w:numId w:val="1"/>
+        </w:numPr>
+      </w:pPr>
+      <w:proofErr w:type="spellStart"/>
+      <w:r>
+        <w:t>ProgressBar</w:t>
+      </w:r>
+      <w:proofErr w:type="spellEnd"/>
+    </w:p>
+    <w:p>
+      <w:pPr>
+        <w:pStyle w:val="Prrafodelista"/>
+        <w:numPr>
+          <w:ilvl w:val="0"/>
+          <w:numId w:val="1"/>
+        </w:numPr>
+      </w:pPr>
       <w:bookmarkStart w:id="0" w:name="_GoBack"/>
       <w:bookmarkEnd w:id="0"/>
-      <w:r>
-        <w:t xml:space="preserve"> SampleModule.zip</w:t>
-      </w:r>
     </w:p>
     <w:sectPr>
       <w:pgSz w:w="11906" w:h="16838"/>
@@ -1669,6 +2089,126 @@
     </w:sectPr>
   </w:body>
 </w:document>
+</file>
+
+<file path=word/numbering.xml><?xml version="1.0" encoding="utf-8"?>
+<w:numbering xmlns:wpc="http://schemas.microsoft.com/office/word/2010/wordprocessingCanvas" xmlns:cx="http://schemas.microsoft.com/office/drawing/2014/chartex" xmlns:cx1="http://schemas.microsoft.com/office/drawing/2015/9/8/chartex" xmlns:cx2="http://schemas.microsoft.com/office/drawing/2015/10/21/chartex" xmlns:cx3="http://schemas.microsoft.com/office/drawing/2016/5/9/chartex" xmlns:cx4="http://schemas.microsoft.com/office/drawing/2016/5/10/chartex" xmlns:cx5="http://schemas.microsoft.com/office/drawing/2016/5/11/chartex" xmlns:mc="http://schemas.openxmlformats.org/markup-compatibility/2006" xmlns:o="urn:schemas-microsoft-com:office:office" xmlns:r="http://schemas.openxmlformats.org/officeDocument/2006/relationships" xmlns:m="http://schemas.openxmlformats.org/officeDocument/2006/math" xmlns:v="urn:schemas-microsoft-com:vml" xmlns:wp14="http://schemas.microsoft.com/office/word/2010/wordprocessingDrawing" xmlns:wp="http://schemas.openxmlformats.org/drawingml/2006/wordprocessingDrawing" xmlns:w10="urn:schemas-microsoft-com:office:word" xmlns:w="http://schemas.openxmlformats.org/wordprocessingml/2006/main" xmlns:w14="http://schemas.microsoft.com/office/word/2010/wordml" xmlns:w15="http://schemas.microsoft.com/office/word/2012/wordml" xmlns:w16se="http://schemas.microsoft.com/office/word/2015/wordml/symex" xmlns:wpg="http://schemas.microsoft.com/office/word/2010/wordprocessingGroup" xmlns:wpi="http://schemas.microsoft.com/office/word/2010/wordprocessingInk" xmlns:wne="http://schemas.microsoft.com/office/word/2006/wordml" xmlns:wps="http://schemas.microsoft.com/office/word/2010/wordprocessingShape" mc:Ignorable="w14 w15 w16se wp14">
+  <w:abstractNum w:abstractNumId="0" w15:restartNumberingAfterBreak="0">
+    <w:nsid w:val="69970EC9"/>
+    <w:multiLevelType w:val="hybridMultilevel"/>
+    <w:tmpl w:val="7F3EE440"/>
+    <w:lvl w:ilvl="0" w:tplc="B5DC3780">
+      <w:numFmt w:val="bullet"/>
+      <w:lvlText w:val=""/>
+      <w:lvlJc w:val="left"/>
+      <w:pPr>
+        <w:ind w:left="720" w:hanging="360"/>
+      </w:pPr>
+      <w:rPr>
+        <w:rFonts w:ascii="Symbol" w:eastAsiaTheme="minorHAnsi" w:hAnsi="Symbol" w:cstheme="minorBidi" w:hint="default"/>
+      </w:rPr>
+    </w:lvl>
+    <w:lvl w:ilvl="1" w:tplc="04090003">
+      <w:start w:val="1"/>
+      <w:numFmt w:val="bullet"/>
+      <w:lvlText w:val="o"/>
+      <w:lvlJc w:val="left"/>
+      <w:pPr>
+        <w:ind w:left="1440" w:hanging="360"/>
+      </w:pPr>
+      <w:rPr>
+        <w:rFonts w:ascii="Courier New" w:hAnsi="Courier New" w:cs="Courier New" w:hint="default"/>
+      </w:rPr>
+    </w:lvl>
+    <w:lvl w:ilvl="2" w:tplc="04090005" w:tentative="1">
+      <w:start w:val="1"/>
+      <w:numFmt w:val="bullet"/>
+      <w:lvlText w:val=""/>
+      <w:lvlJc w:val="left"/>
+      <w:pPr>
+        <w:ind w:left="2160" w:hanging="360"/>
+      </w:pPr>
+      <w:rPr>
+        <w:rFonts w:ascii="Wingdings" w:hAnsi="Wingdings" w:hint="default"/>
+      </w:rPr>
+    </w:lvl>
+    <w:lvl w:ilvl="3" w:tplc="04090001" w:tentative="1">
+      <w:start w:val="1"/>
+      <w:numFmt w:val="bullet"/>
+      <w:lvlText w:val=""/>
+      <w:lvlJc w:val="left"/>
+      <w:pPr>
+        <w:ind w:left="2880" w:hanging="360"/>
+      </w:pPr>
+      <w:rPr>
+        <w:rFonts w:ascii="Symbol" w:hAnsi="Symbol" w:hint="default"/>
+      </w:rPr>
+    </w:lvl>
+    <w:lvl w:ilvl="4" w:tplc="04090003" w:tentative="1">
+      <w:start w:val="1"/>
+      <w:numFmt w:val="bullet"/>
+      <w:lvlText w:val="o"/>
+      <w:lvlJc w:val="left"/>
+      <w:pPr>
+        <w:ind w:left="3600" w:hanging="360"/>
+      </w:pPr>
+      <w:rPr>
+        <w:rFonts w:ascii="Courier New" w:hAnsi="Courier New" w:cs="Courier New" w:hint="default"/>
+      </w:rPr>
+    </w:lvl>
+    <w:lvl w:ilvl="5" w:tplc="04090005" w:tentative="1">
+      <w:start w:val="1"/>
+      <w:numFmt w:val="bullet"/>
+      <w:lvlText w:val=""/>
+      <w:lvlJc w:val="left"/>
+      <w:pPr>
+        <w:ind w:left="4320" w:hanging="360"/>
+      </w:pPr>
+      <w:rPr>
+        <w:rFonts w:ascii="Wingdings" w:hAnsi="Wingdings" w:hint="default"/>
+      </w:rPr>
+    </w:lvl>
+    <w:lvl w:ilvl="6" w:tplc="04090001" w:tentative="1">
+      <w:start w:val="1"/>
+      <w:numFmt w:val="bullet"/>
+      <w:lvlText w:val=""/>
+      <w:lvlJc w:val="left"/>
+      <w:pPr>
+        <w:ind w:left="5040" w:hanging="360"/>
+      </w:pPr>
+      <w:rPr>
+        <w:rFonts w:ascii="Symbol" w:hAnsi="Symbol" w:hint="default"/>
+      </w:rPr>
+    </w:lvl>
+    <w:lvl w:ilvl="7" w:tplc="04090003" w:tentative="1">
+      <w:start w:val="1"/>
+      <w:numFmt w:val="bullet"/>
+      <w:lvlText w:val="o"/>
+      <w:lvlJc w:val="left"/>
+      <w:pPr>
+        <w:ind w:left="5760" w:hanging="360"/>
+      </w:pPr>
+      <w:rPr>
+        <w:rFonts w:ascii="Courier New" w:hAnsi="Courier New" w:cs="Courier New" w:hint="default"/>
+      </w:rPr>
+    </w:lvl>
+    <w:lvl w:ilvl="8" w:tplc="04090005" w:tentative="1">
+      <w:start w:val="1"/>
+      <w:numFmt w:val="bullet"/>
+      <w:lvlText w:val=""/>
+      <w:lvlJc w:val="left"/>
+      <w:pPr>
+        <w:ind w:left="6480" w:hanging="360"/>
+      </w:pPr>
+      <w:rPr>
+        <w:rFonts w:ascii="Wingdings" w:hAnsi="Wingdings" w:hint="default"/>
+      </w:rPr>
+    </w:lvl>
+  </w:abstractNum>
+  <w:num w:numId="1">
+    <w:abstractNumId w:val="0"/>
+  </w:num>
+</w:numbering>
 </file>
 
 <file path=word/styles.xml><?xml version="1.0" encoding="utf-8"?>
@@ -1688,7 +2228,7 @@
       </w:pPr>
     </w:pPrDefault>
   </w:docDefaults>
-  <w:latentStyles w:defLockedState="0" w:defUIPriority="99" w:defSemiHidden="0" w:defUnhideWhenUsed="0" w:defQFormat="0" w:count="371">
+  <w:latentStyles w:defLockedState="0" w:defUIPriority="99" w:defSemiHidden="0" w:defUnhideWhenUsed="0" w:defQFormat="0" w:count="374">
     <w:lsdException w:name="Normal" w:uiPriority="0" w:qFormat="1"/>
     <w:lsdException w:name="heading 1" w:uiPriority="9" w:qFormat="1"/>
     <w:lsdException w:name="heading 2" w:semiHidden="1" w:uiPriority="9" w:unhideWhenUsed="1" w:qFormat="1"/>
@@ -1794,7 +2334,6 @@
     <w:lsdException w:name="HTML Sample" w:semiHidden="1" w:unhideWhenUsed="1"/>
     <w:lsdException w:name="HTML Typewriter" w:semiHidden="1" w:unhideWhenUsed="1"/>
     <w:lsdException w:name="HTML Variable" w:semiHidden="1" w:unhideWhenUsed="1"/>
-    <w:lsdException w:name="Normal Table" w:semiHidden="1" w:unhideWhenUsed="1"/>
     <w:lsdException w:name="annotation subject" w:semiHidden="1" w:unhideWhenUsed="1"/>
     <w:lsdException w:name="No List" w:semiHidden="1" w:unhideWhenUsed="1"/>
     <w:lsdException w:name="Outline List 1" w:semiHidden="1" w:unhideWhenUsed="1"/>
@@ -1839,7 +2378,6 @@
     <w:lsdException w:name="Table Professional" w:semiHidden="1" w:unhideWhenUsed="1"/>
     <w:lsdException w:name="Table Subtle 1" w:semiHidden="1" w:unhideWhenUsed="1"/>
     <w:lsdException w:name="Table Subtle 2" w:semiHidden="1" w:unhideWhenUsed="1"/>
-    <w:lsdException w:name="Table Web 1" w:semiHidden="1" w:unhideWhenUsed="1"/>
     <w:lsdException w:name="Table Web 2" w:semiHidden="1" w:unhideWhenUsed="1"/>
     <w:lsdException w:name="Table Web 3" w:semiHidden="1" w:unhideWhenUsed="1"/>
     <w:lsdException w:name="Balloon Text" w:semiHidden="1" w:unhideWhenUsed="1"/>
@@ -2060,6 +2598,9 @@
     <w:lsdException w:name="List Table 5 Dark Accent 6" w:uiPriority="50"/>
     <w:lsdException w:name="List Table 6 Colorful Accent 6" w:uiPriority="51"/>
     <w:lsdException w:name="List Table 7 Colorful Accent 6" w:uiPriority="52"/>
+    <w:lsdException w:name="Mention" w:semiHidden="1" w:unhideWhenUsed="1"/>
+    <w:lsdException w:name="Smart Hyperlink" w:semiHidden="1" w:unhideWhenUsed="1"/>
+    <w:lsdException w:name="Hashtag" w:semiHidden="1" w:unhideWhenUsed="1"/>
   </w:latentStyles>
   <w:style w:type="paragraph" w:default="1" w:styleId="Normal">
     <w:name w:val="Normal"/>

</xml_diff>

<commit_message>
UPDATE Add Kinect, Gesture, and Alexa description
Signed-off-by: Juan <litvinjuan@gmail.com>
</commit_message>
<xml_diff>
--- a/Ideas and Info.docx
+++ b/Ideas and Info.docx
@@ -2078,6 +2078,54 @@
           <w:numId w:val="1"/>
         </w:numPr>
       </w:pPr>
+      <w:r>
+        <w:t>Más</w:t>
+      </w:r>
+    </w:p>
+    <w:p>
+      <w:r>
+        <w:lastRenderedPageBreak/>
+        <w:t>La Kinect deberá detectar una persona y encender la pantalla, a menos que el usuario lo hubiera apagado explícitamente. Podrá reconocer una serie de gestos (deslizar hacia abajo para ver todas las apps, deslizar hacia arriba para volver a inicio, girar la mano para variar el volumen del sonido, cerrar o abrir ambas palmas para encender o apagar la pantalla, etc.</w:t>
+      </w:r>
+    </w:p>
+    <w:p>
+      <w:r>
+        <w:t xml:space="preserve">Además, Permitirá utilizar la mano como un cursor cuando esté abierta, y hacer </w:t>
+      </w:r>
+      <w:proofErr w:type="spellStart"/>
+      <w:r>
+        <w:t>click</w:t>
+      </w:r>
+      <w:proofErr w:type="spellEnd"/>
+      <w:r>
+        <w:t xml:space="preserve"> al cerrarla (una sola mano).</w:t>
+      </w:r>
+    </w:p>
+    <w:p>
+      <w:r>
+        <w:t>Reconocimiento fácil detectará el usuario que se aproxima al dispositivo y enviará una notificación a su teléfono preguntando si desea iniciar sesión en el espejo.</w:t>
+      </w:r>
+    </w:p>
+    <w:p>
+      <w:r>
+        <w:t xml:space="preserve">El servicio de voz de Amazon Alexa le permitirá al dispositivo contar con un asistente por voz que le permitirá buscar información, controlar dispositivos </w:t>
+      </w:r>
+      <w:proofErr w:type="spellStart"/>
+      <w:r>
+        <w:t>IoT</w:t>
+      </w:r>
+      <w:proofErr w:type="spellEnd"/>
+      <w:r>
+        <w:t xml:space="preserve">, y ejecutar comandos específicos del espejo a través de </w:t>
+      </w:r>
+      <w:proofErr w:type="spellStart"/>
+      <w:r>
+        <w:t>Skills</w:t>
+      </w:r>
+      <w:proofErr w:type="spellEnd"/>
+      <w:r>
+        <w:t xml:space="preserve"> personalizados. </w:t>
+      </w:r>
       <w:bookmarkStart w:id="0" w:name="_GoBack"/>
       <w:bookmarkEnd w:id="0"/>
     </w:p>
@@ -2334,6 +2382,7 @@
     <w:lsdException w:name="HTML Sample" w:semiHidden="1" w:unhideWhenUsed="1"/>
     <w:lsdException w:name="HTML Typewriter" w:semiHidden="1" w:unhideWhenUsed="1"/>
     <w:lsdException w:name="HTML Variable" w:semiHidden="1" w:unhideWhenUsed="1"/>
+    <w:lsdException w:name="Normal Table" w:semiHidden="1" w:unhideWhenUsed="1"/>
     <w:lsdException w:name="annotation subject" w:semiHidden="1" w:unhideWhenUsed="1"/>
     <w:lsdException w:name="No List" w:semiHidden="1" w:unhideWhenUsed="1"/>
     <w:lsdException w:name="Outline List 1" w:semiHidden="1" w:unhideWhenUsed="1"/>
@@ -2378,6 +2427,7 @@
     <w:lsdException w:name="Table Professional" w:semiHidden="1" w:unhideWhenUsed="1"/>
     <w:lsdException w:name="Table Subtle 1" w:semiHidden="1" w:unhideWhenUsed="1"/>
     <w:lsdException w:name="Table Subtle 2" w:semiHidden="1" w:unhideWhenUsed="1"/>
+    <w:lsdException w:name="Table Web 1" w:semiHidden="1" w:unhideWhenUsed="1"/>
     <w:lsdException w:name="Table Web 2" w:semiHidden="1" w:unhideWhenUsed="1"/>
     <w:lsdException w:name="Table Web 3" w:semiHidden="1" w:unhideWhenUsed="1"/>
     <w:lsdException w:name="Balloon Text" w:semiHidden="1" w:unhideWhenUsed="1"/>

</xml_diff>

<commit_message>
Added links on Face Recognition
Signed-off-by: Juan Litvin <litvinjuan@gmail.com>
</commit_message>
<xml_diff>
--- a/Ideas and Info.docx
+++ b/Ideas and Info.docx
@@ -1217,6 +1217,70 @@
       </w:r>
     </w:p>
     <w:p>
+      <w:proofErr w:type="spellStart"/>
+      <w:r>
+        <w:t>Face</w:t>
+      </w:r>
+      <w:proofErr w:type="spellEnd"/>
+      <w:r>
+        <w:t xml:space="preserve"> </w:t>
+      </w:r>
+      <w:proofErr w:type="spellStart"/>
+      <w:r>
+        <w:t>detection</w:t>
+      </w:r>
+      <w:proofErr w:type="spellEnd"/>
+      <w:r>
+        <w:t xml:space="preserve">: </w:t>
+      </w:r>
+      <w:r>
+        <w:t>Links:</w:t>
+      </w:r>
+    </w:p>
+    <w:p>
+      <w:hyperlink r:id="rId7" w:history="1">
+        <w:r>
+          <w:rPr>
+            <w:rStyle w:val="Hipervnculo"/>
+          </w:rPr>
+          <w:t>https://developers.google.com/vision/face-detection-concepts</w:t>
+        </w:r>
+      </w:hyperlink>
+    </w:p>
+    <w:p>
+      <w:hyperlink r:id="rId8" w:history="1">
+        <w:r>
+          <w:rPr>
+            <w:rStyle w:val="Hipervnculo"/>
+          </w:rPr>
+          <w:t>https://software.intel.com/en-us/blogs/2013/10/28/implementing-face-detection-in-android</w:t>
+        </w:r>
+      </w:hyperlink>
+    </w:p>
+    <w:p>
+      <w:hyperlink r:id="rId9" w:history="1">
+        <w:r>
+          <w:rPr>
+            <w:rStyle w:val="Hipervnculo"/>
+          </w:rPr>
+          <w:t>http://stackoverflow.com/questions/6825778/face-recognition-api-for-java-android</w:t>
+        </w:r>
+      </w:hyperlink>
+    </w:p>
+    <w:p>
+      <w:hyperlink r:id="rId10" w:history="1">
+        <w:r>
+          <w:rPr>
+            <w:rStyle w:val="Hipervnculo"/>
+          </w:rPr>
+          <w:t>https://github.com/kairosinc/Kairos-SDK-Android</w:t>
+        </w:r>
+      </w:hyperlink>
+      <w:bookmarkStart w:id="0" w:name="_GoBack"/>
+      <w:bookmarkEnd w:id="0"/>
+    </w:p>
+    <w:p/>
+    <w:p>
       <w:pPr>
         <w:pStyle w:val="Ttulo3"/>
       </w:pPr>
@@ -1236,7 +1300,7 @@
       <w:r>
         <w:t xml:space="preserve">Tener en cuenta: </w:t>
       </w:r>
-      <w:hyperlink r:id="rId7" w:history="1">
+      <w:hyperlink r:id="rId11" w:history="1">
         <w:r>
           <w:rPr>
             <w:rStyle w:val="Hipervnculo"/>
@@ -1258,7 +1322,7 @@
           <w:u w:val="none"/>
         </w:rPr>
       </w:pPr>
-      <w:hyperlink r:id="rId8" w:history="1">
+      <w:hyperlink r:id="rId12" w:history="1">
         <w:r>
           <w:rPr>
             <w:rStyle w:val="Hipervnculo"/>
@@ -1294,7 +1358,7 @@
       <w:r>
         <w:t xml:space="preserve">): </w:t>
       </w:r>
-      <w:hyperlink r:id="rId9" w:anchor=".3hdfxcao7" w:history="1">
+      <w:hyperlink r:id="rId13" w:anchor=".3hdfxcao7" w:history="1">
         <w:r>
           <w:rPr>
             <w:rStyle w:val="Hipervnculo"/>
@@ -1314,7 +1378,7 @@
       <w:r>
         <w:t xml:space="preserve">Tener en cuenta: </w:t>
       </w:r>
-      <w:hyperlink r:id="rId10" w:history="1">
+      <w:hyperlink r:id="rId14" w:history="1">
         <w:r>
           <w:rPr>
             <w:rStyle w:val="Hipervnculo"/>
@@ -1331,7 +1395,7 @@
           <w:numId w:val="2"/>
         </w:numPr>
       </w:pPr>
-      <w:hyperlink r:id="rId11" w:history="1">
+      <w:hyperlink r:id="rId15" w:history="1">
         <w:r>
           <w:rPr>
             <w:rStyle w:val="Hipervnculo"/>
@@ -1346,6 +1410,7 @@
         <w:pStyle w:val="Ttulo2"/>
       </w:pPr>
       <w:r>
+        <w:lastRenderedPageBreak/>
         <w:t>Idea final</w:t>
       </w:r>
     </w:p>
@@ -1357,8 +1422,6 @@
       <w:r>
         <w:t>Versión 1</w:t>
       </w:r>
-      <w:bookmarkStart w:id="0" w:name="_GoBack"/>
-      <w:bookmarkEnd w:id="0"/>
     </w:p>
     <w:p>
       <w:r>
@@ -2200,6 +2263,7 @@
   <w:style w:type="character" w:default="1" w:styleId="Fuentedeprrafopredeter">
     <w:name w:val="Default Paragraph Font"/>
     <w:uiPriority w:val="1"/>
+    <w:semiHidden/>
     <w:unhideWhenUsed/>
   </w:style>
   <w:style w:type="table" w:default="1" w:styleId="Tablanormal">

</xml_diff>